<commit_message>
New renamed branch to follow naming standards
</commit_message>
<xml_diff>
--- a/Presentation_Writeup.docx
+++ b/Presentation_Writeup.docx
@@ -9,11 +9,9 @@
       <w:r>
         <w:t xml:space="preserve">Data Analytics Boot </w:t>
       </w:r>
-      <w:proofErr w:type="gramStart"/>
-      <w:r>
-        <w:t>Camp :</w:t>
-      </w:r>
-      <w:proofErr w:type="gramEnd"/>
+      <w:r>
+        <w:t>Camp:</w:t>
+      </w:r>
       <w:r>
         <w:t xml:space="preserve">  Project 1 Australian Football League (AFL) Statistical Analysis</w:t>
       </w:r>
@@ -28,23 +26,7 @@
         <w:t>Team Members</w:t>
       </w:r>
       <w:r>
-        <w:t xml:space="preserve">:  Josh </w:t>
-      </w:r>
-      <w:proofErr w:type="gramStart"/>
-      <w:r>
-        <w:t xml:space="preserve">Thomas,   </w:t>
-      </w:r>
-      <w:proofErr w:type="gramEnd"/>
-      <w:r>
-        <w:t xml:space="preserve">Karin </w:t>
-      </w:r>
-      <w:proofErr w:type="spellStart"/>
-      <w:r>
-        <w:t>Ferrada</w:t>
-      </w:r>
-      <w:proofErr w:type="spellEnd"/>
-      <w:r>
-        <w:t>,  Andy de Wind</w:t>
+        <w:t>:  Josh Thomas,   Karin Ferrada,  Andy de Wind</w:t>
       </w:r>
     </w:p>
     <w:p>
@@ -53,38 +35,20 @@
           <w:b/>
           <w:bCs/>
         </w:rPr>
-        <w:t xml:space="preserve">Project </w:t>
-      </w:r>
-      <w:proofErr w:type="gramStart"/>
+        <w:t>Project Aim :</w:t>
+      </w:r>
+      <w:r>
+        <w:t xml:space="preserve">  Answer some questions about the sport of AFL.  The team members are keen followers of the sport and want to answer some frequently asked questions. This is the motivation for doing this study. </w:t>
+      </w:r>
+    </w:p>
+    <w:p>
       <w:r>
         <w:rPr>
           <w:b/>
           <w:bCs/>
         </w:rPr>
-        <w:t>Aim :</w:t>
-      </w:r>
-      <w:proofErr w:type="gramEnd"/>
-      <w:r>
-        <w:t xml:space="preserve">  Answer some questions about the sport of AFL.  The team members are keen followers of the sport and want to answer some frequently asked questions. This is the motivation for doing this study. </w:t>
-      </w:r>
-    </w:p>
-    <w:p>
-      <w:r>
-        <w:rPr>
-          <w:b/>
-          <w:bCs/>
-        </w:rPr>
-        <w:t xml:space="preserve">Data </w:t>
-      </w:r>
-      <w:proofErr w:type="gramStart"/>
-      <w:r>
-        <w:rPr>
-          <w:b/>
-          <w:bCs/>
-        </w:rPr>
-        <w:t>Sources :</w:t>
-      </w:r>
-      <w:proofErr w:type="gramEnd"/>
+        <w:t>Data Sources :</w:t>
+      </w:r>
       <w:r>
         <w:t xml:space="preserve"> website </w:t>
       </w:r>
@@ -142,11 +106,9 @@
       <w:r>
         <w:t xml:space="preserve">How do teams perform in front of their home </w:t>
       </w:r>
-      <w:proofErr w:type="gramStart"/>
-      <w:r>
-        <w:t>fans.</w:t>
-      </w:r>
-      <w:proofErr w:type="gramEnd"/>
+      <w:r>
+        <w:t>fans?</w:t>
+      </w:r>
       <w:r>
         <w:t xml:space="preserve"> Better or worse?</w:t>
       </w:r>
@@ -172,15 +134,13 @@
         </w:rPr>
         <w:t xml:space="preserve">, </w:t>
       </w:r>
-      <w:proofErr w:type="spellStart"/>
       <w:r>
         <w:rPr>
           <w:b/>
           <w:bCs/>
         </w:rPr>
-        <w:t>cleanup</w:t>
-      </w:r>
-      <w:proofErr w:type="spellEnd"/>
+        <w:t>clean-up,</w:t>
+      </w:r>
       <w:r>
         <w:rPr>
           <w:b/>
@@ -188,22 +148,13 @@
         </w:rPr>
         <w:t xml:space="preserve"> and </w:t>
       </w:r>
-      <w:proofErr w:type="gramStart"/>
       <w:r>
         <w:rPr>
           <w:b/>
           <w:bCs/>
         </w:rPr>
-        <w:t xml:space="preserve">analysis </w:t>
-      </w:r>
-      <w:r>
-        <w:rPr>
-          <w:b/>
-          <w:bCs/>
-        </w:rPr>
-        <w:t xml:space="preserve"> process</w:t>
-      </w:r>
-      <w:proofErr w:type="gramEnd"/>
+        <w:t>analysis process</w:t>
+      </w:r>
       <w:r>
         <w:rPr>
           <w:b/>
@@ -214,28 +165,13 @@
     </w:p>
     <w:p>
       <w:r>
-        <w:t xml:space="preserve">Data was scraped off the above website and placed into a text editor (GVIM) and converted to a </w:t>
-      </w:r>
-    </w:p>
-    <w:p>
-      <w:r>
-        <w:t xml:space="preserve">comma separated file (csv) which could be read by pandas and python. A lot of the initial </w:t>
-      </w:r>
-      <w:proofErr w:type="spellStart"/>
-      <w:r>
-        <w:t>cleanup</w:t>
-      </w:r>
-      <w:proofErr w:type="spellEnd"/>
-      <w:r>
-        <w:t xml:space="preserve"> was done prior to reading into </w:t>
-      </w:r>
-      <w:proofErr w:type="spellStart"/>
-      <w:r>
-        <w:t>Juypter</w:t>
-      </w:r>
-      <w:proofErr w:type="spellEnd"/>
-      <w:r>
-        <w:t xml:space="preserve"> notebooks to select the data required for the analysis process. Once the data was read into a Pandas data frame from the csv file</w:t>
+        <w:t xml:space="preserve">Data was scraped off the above website and placed into a text editor (GVIM) and converted to a comma separated file (csv) which could be read by pandas and python. A lot of the initial </w:t>
+      </w:r>
+      <w:r>
+        <w:t>clean-up</w:t>
+      </w:r>
+      <w:r>
+        <w:t xml:space="preserve"> was done prior to reading into Juypter notebooks to select the data required for the analysis process. Once the data was read into a Pandas data frame from the csv file</w:t>
       </w:r>
       <w:r>
         <w:t>s</w:t>
@@ -244,7 +180,6 @@
         <w:t xml:space="preserve"> several techniques and commands were used to organise the data in preparation for visualisation in the way of graphs and plots using matplotlib.</w:t>
       </w:r>
     </w:p>
-    <w:p/>
     <w:p>
       <w:pPr>
         <w:rPr>
@@ -272,11 +207,9 @@
       <w:r>
         <w:t xml:space="preserve">Brownlow votes do tend to go to more to players from home teams rather than away teams. This can be attributed to the fact that home teams win more when playing at their home venue in front of a bigger supporter base. </w:t>
       </w:r>
-      <w:proofErr w:type="gramStart"/>
-      <w:r>
-        <w:t>Hence</w:t>
-      </w:r>
-      <w:proofErr w:type="gramEnd"/>
+      <w:r>
+        <w:t>Hence,</w:t>
+      </w:r>
       <w:r>
         <w:t xml:space="preserve"> they play better than away teams (see question 3)</w:t>
       </w:r>
@@ -317,13 +250,7 @@
         <w:ind w:left="1440"/>
       </w:pPr>
       <w:r>
-        <w:t xml:space="preserve">There are some exceptions for example Brisbane Bears, they were a new team established in NRL </w:t>
-      </w:r>
-      <w:r>
-        <w:t>territory,</w:t>
-      </w:r>
-      <w:r>
-        <w:t xml:space="preserve"> so they had few</w:t>
+        <w:t>There are some exceptions for example Brisbane Bears, they were a new team established in NRL territory, so they had few</w:t>
       </w:r>
       <w:r>
         <w:t>er</w:t>
@@ -331,11 +258,9 @@
       <w:r>
         <w:t xml:space="preserve"> fans attending their home games but when they became the Brisbane Lions after merging with the established Melbourne club </w:t>
       </w:r>
-      <w:proofErr w:type="gramStart"/>
-      <w:r>
-        <w:t>Fitzroy</w:t>
-      </w:r>
-      <w:proofErr w:type="gramEnd"/>
+      <w:r>
+        <w:t>Fitzroy,</w:t>
+      </w:r>
       <w:r>
         <w:t xml:space="preserve"> they gained a lot more fans and their win/loss record went the other way.</w:t>
       </w:r>
@@ -345,14 +270,15 @@
         <w:pStyle w:val="ListParagraph"/>
         <w:ind w:left="1440"/>
       </w:pPr>
-      <w:proofErr w:type="gramStart"/>
+      <w:r>
+        <w:t>However,</w:t>
+      </w:r>
+      <w:r>
+        <w:t xml:space="preserve"> some of the established Melbourne based clubs like Collingwood and Carlton went against trend as a lot of their away games were played at their home </w:t>
+      </w:r>
       <w:r>
         <w:lastRenderedPageBreak/>
-        <w:t>However</w:t>
-      </w:r>
-      <w:proofErr w:type="gramEnd"/>
-      <w:r>
-        <w:t xml:space="preserve"> some of the established Melbourne based clubs like Collingwood and Carlton went against trend as a lot of their away games were played at their home ground like the MCG which they share with other Melbourne clubs. A good attendance by supporters at games does seem to impact the outcome.</w:t>
+        <w:t>ground like the MCG which they share with other Melbourne clubs. A good attendance by supporters at games does seem to impact the outcome.</w:t>
       </w:r>
     </w:p>
     <w:p>
@@ -1385,6 +1311,7 @@
   <w:style w:type="character" w:default="1" w:styleId="DefaultParagraphFont">
     <w:name w:val="Default Paragraph Font"/>
     <w:uiPriority w:val="1"/>
+    <w:semiHidden/>
     <w:unhideWhenUsed/>
   </w:style>
   <w:style w:type="table" w:default="1" w:styleId="TableNormal">

</xml_diff>